<commit_message>
initial setup application and revisions documentation
</commit_message>
<xml_diff>
--- a/Documents/TestPlan.docx
+++ b/Documents/TestPlan.docx
@@ -1194,12 +1194,13 @@
         <w:tblLook w:val="04A0" w:firstRow="1" w:lastRow="0" w:firstColumn="1" w:lastColumn="0" w:noHBand="0" w:noVBand="1"/>
       </w:tblPr>
       <w:tblGrid>
-        <w:gridCol w:w="1510"/>
-        <w:gridCol w:w="1510"/>
-        <w:gridCol w:w="1510"/>
-        <w:gridCol w:w="1510"/>
-        <w:gridCol w:w="1511"/>
-        <w:gridCol w:w="1511"/>
+        <w:gridCol w:w="1413"/>
+        <w:gridCol w:w="1229"/>
+        <w:gridCol w:w="1302"/>
+        <w:gridCol w:w="1302"/>
+        <w:gridCol w:w="1141"/>
+        <w:gridCol w:w="1305"/>
+        <w:gridCol w:w="1380"/>
       </w:tblGrid>
       <w:tr>
         <w:trPr>
@@ -1208,7 +1209,7 @@
         <w:tc>
           <w:tcPr>
             <w:cnfStyle w:val="001000000100" w:firstRow="0" w:lastRow="0" w:firstColumn="1" w:lastColumn="0" w:oddVBand="0" w:evenVBand="0" w:oddHBand="0" w:evenHBand="0" w:firstRowFirstColumn="1" w:firstRowLastColumn="0" w:lastRowFirstColumn="0" w:lastRowLastColumn="0"/>
-            <w:tcW w:w="1510" w:type="dxa"/>
+            <w:tcW w:w="1418" w:type="dxa"/>
           </w:tcPr>
           <w:p>
             <w:r>
@@ -1218,7 +1219,7 @@
         </w:tc>
         <w:tc>
           <w:tcPr>
-            <w:tcW w:w="1510" w:type="dxa"/>
+            <w:tcW w:w="1241" w:type="dxa"/>
           </w:tcPr>
           <w:p>
             <w:pPr>
@@ -1231,7 +1232,7 @@
         </w:tc>
         <w:tc>
           <w:tcPr>
-            <w:tcW w:w="1510" w:type="dxa"/>
+            <w:tcW w:w="1310" w:type="dxa"/>
           </w:tcPr>
           <w:p>
             <w:pPr>
@@ -1244,7 +1245,7 @@
         </w:tc>
         <w:tc>
           <w:tcPr>
-            <w:tcW w:w="1510" w:type="dxa"/>
+            <w:tcW w:w="1310" w:type="dxa"/>
           </w:tcPr>
           <w:p>
             <w:pPr>
@@ -1257,20 +1258,39 @@
         </w:tc>
         <w:tc>
           <w:tcPr>
-            <w:tcW w:w="1511" w:type="dxa"/>
+            <w:tcW w:w="1095" w:type="dxa"/>
           </w:tcPr>
           <w:p>
             <w:pPr>
               <w:cnfStyle w:val="100000000000" w:firstRow="1" w:lastRow="0" w:firstColumn="0" w:lastColumn="0" w:oddVBand="0" w:evenVBand="0" w:oddHBand="0" w:evenHBand="0" w:firstRowFirstColumn="0" w:firstRowLastColumn="0" w:lastRowFirstColumn="0" w:lastRowLastColumn="0"/>
             </w:pPr>
             <w:r>
+              <w:t>expe</w:t>
+            </w:r>
+            <w:r>
+              <w:t>c</w:t>
+            </w:r>
+            <w:r>
+              <w:t>ted result</w:t>
+            </w:r>
+          </w:p>
+        </w:tc>
+        <w:tc>
+          <w:tcPr>
+            <w:tcW w:w="1313" w:type="dxa"/>
+          </w:tcPr>
+          <w:p>
+            <w:pPr>
+              <w:cnfStyle w:val="100000000000" w:firstRow="1" w:lastRow="0" w:firstColumn="0" w:lastColumn="0" w:oddVBand="0" w:evenVBand="0" w:oddHBand="0" w:evenHBand="0" w:firstRowFirstColumn="0" w:firstRowLastColumn="0" w:lastRowFirstColumn="0" w:lastRowLastColumn="0"/>
+            </w:pPr>
+            <w:r>
               <w:t>Result</w:t>
             </w:r>
           </w:p>
         </w:tc>
         <w:tc>
           <w:tcPr>
-            <w:tcW w:w="1511" w:type="dxa"/>
+            <w:tcW w:w="1385" w:type="dxa"/>
           </w:tcPr>
           <w:p>
             <w:pPr>
@@ -1289,7 +1309,7 @@
         <w:tc>
           <w:tcPr>
             <w:cnfStyle w:val="001000000000" w:firstRow="0" w:lastRow="0" w:firstColumn="1" w:lastColumn="0" w:oddVBand="0" w:evenVBand="0" w:oddHBand="0" w:evenHBand="0" w:firstRowFirstColumn="0" w:firstRowLastColumn="0" w:lastRowFirstColumn="0" w:lastRowLastColumn="0"/>
-            <w:tcW w:w="1510" w:type="dxa"/>
+            <w:tcW w:w="1418" w:type="dxa"/>
           </w:tcPr>
           <w:p>
             <w:r>
@@ -1299,7 +1319,7 @@
         </w:tc>
         <w:tc>
           <w:tcPr>
-            <w:tcW w:w="1510" w:type="dxa"/>
+            <w:tcW w:w="1241" w:type="dxa"/>
           </w:tcPr>
           <w:p>
             <w:pPr>
@@ -1309,7 +1329,7 @@
         </w:tc>
         <w:tc>
           <w:tcPr>
-            <w:tcW w:w="1510" w:type="dxa"/>
+            <w:tcW w:w="1310" w:type="dxa"/>
           </w:tcPr>
           <w:p>
             <w:pPr>
@@ -1319,7 +1339,7 @@
         </w:tc>
         <w:tc>
           <w:tcPr>
-            <w:tcW w:w="1510" w:type="dxa"/>
+            <w:tcW w:w="1310" w:type="dxa"/>
           </w:tcPr>
           <w:p>
             <w:pPr>
@@ -1329,7 +1349,7 @@
         </w:tc>
         <w:tc>
           <w:tcPr>
-            <w:tcW w:w="1511" w:type="dxa"/>
+            <w:tcW w:w="1095" w:type="dxa"/>
           </w:tcPr>
           <w:p>
             <w:pPr>
@@ -1339,7 +1359,17 @@
         </w:tc>
         <w:tc>
           <w:tcPr>
-            <w:tcW w:w="1511" w:type="dxa"/>
+            <w:tcW w:w="1313" w:type="dxa"/>
+          </w:tcPr>
+          <w:p>
+            <w:pPr>
+              <w:cnfStyle w:val="000000100000" w:firstRow="0" w:lastRow="0" w:firstColumn="0" w:lastColumn="0" w:oddVBand="0" w:evenVBand="0" w:oddHBand="1" w:evenHBand="0" w:firstRowFirstColumn="0" w:firstRowLastColumn="0" w:lastRowFirstColumn="0" w:lastRowLastColumn="0"/>
+            </w:pPr>
+          </w:p>
+        </w:tc>
+        <w:tc>
+          <w:tcPr>
+            <w:tcW w:w="1385" w:type="dxa"/>
           </w:tcPr>
           <w:p>
             <w:pPr>
@@ -1352,13 +1382,13 @@
         <w:tc>
           <w:tcPr>
             <w:cnfStyle w:val="001000000000" w:firstRow="0" w:lastRow="0" w:firstColumn="1" w:lastColumn="0" w:oddVBand="0" w:evenVBand="0" w:oddHBand="0" w:evenHBand="0" w:firstRowFirstColumn="0" w:firstRowLastColumn="0" w:lastRowFirstColumn="0" w:lastRowLastColumn="0"/>
-            <w:tcW w:w="1510" w:type="dxa"/>
+            <w:tcW w:w="1418" w:type="dxa"/>
           </w:tcPr>
           <w:p/>
         </w:tc>
         <w:tc>
           <w:tcPr>
-            <w:tcW w:w="1510" w:type="dxa"/>
+            <w:tcW w:w="1241" w:type="dxa"/>
           </w:tcPr>
           <w:p>
             <w:pPr>
@@ -1368,7 +1398,7 @@
         </w:tc>
         <w:tc>
           <w:tcPr>
-            <w:tcW w:w="1510" w:type="dxa"/>
+            <w:tcW w:w="1310" w:type="dxa"/>
           </w:tcPr>
           <w:p>
             <w:pPr>
@@ -1378,7 +1408,7 @@
         </w:tc>
         <w:tc>
           <w:tcPr>
-            <w:tcW w:w="1510" w:type="dxa"/>
+            <w:tcW w:w="1310" w:type="dxa"/>
           </w:tcPr>
           <w:p>
             <w:pPr>
@@ -1388,7 +1418,7 @@
         </w:tc>
         <w:tc>
           <w:tcPr>
-            <w:tcW w:w="1511" w:type="dxa"/>
+            <w:tcW w:w="1095" w:type="dxa"/>
           </w:tcPr>
           <w:p>
             <w:pPr>
@@ -1398,7 +1428,17 @@
         </w:tc>
         <w:tc>
           <w:tcPr>
-            <w:tcW w:w="1511" w:type="dxa"/>
+            <w:tcW w:w="1313" w:type="dxa"/>
+          </w:tcPr>
+          <w:p>
+            <w:pPr>
+              <w:cnfStyle w:val="000000000000" w:firstRow="0" w:lastRow="0" w:firstColumn="0" w:lastColumn="0" w:oddVBand="0" w:evenVBand="0" w:oddHBand="0" w:evenHBand="0" w:firstRowFirstColumn="0" w:firstRowLastColumn="0" w:lastRowFirstColumn="0" w:lastRowLastColumn="0"/>
+            </w:pPr>
+          </w:p>
+        </w:tc>
+        <w:tc>
+          <w:tcPr>
+            <w:tcW w:w="1385" w:type="dxa"/>
           </w:tcPr>
           <w:p>
             <w:pPr>
@@ -1414,13 +1454,13 @@
         <w:tc>
           <w:tcPr>
             <w:cnfStyle w:val="001000000000" w:firstRow="0" w:lastRow="0" w:firstColumn="1" w:lastColumn="0" w:oddVBand="0" w:evenVBand="0" w:oddHBand="0" w:evenHBand="0" w:firstRowFirstColumn="0" w:firstRowLastColumn="0" w:lastRowFirstColumn="0" w:lastRowLastColumn="0"/>
-            <w:tcW w:w="1510" w:type="dxa"/>
+            <w:tcW w:w="1418" w:type="dxa"/>
           </w:tcPr>
           <w:p/>
         </w:tc>
         <w:tc>
           <w:tcPr>
-            <w:tcW w:w="1510" w:type="dxa"/>
+            <w:tcW w:w="1241" w:type="dxa"/>
           </w:tcPr>
           <w:p>
             <w:pPr>
@@ -1430,7 +1470,7 @@
         </w:tc>
         <w:tc>
           <w:tcPr>
-            <w:tcW w:w="1510" w:type="dxa"/>
+            <w:tcW w:w="1310" w:type="dxa"/>
           </w:tcPr>
           <w:p>
             <w:pPr>
@@ -1440,7 +1480,7 @@
         </w:tc>
         <w:tc>
           <w:tcPr>
-            <w:tcW w:w="1510" w:type="dxa"/>
+            <w:tcW w:w="1310" w:type="dxa"/>
           </w:tcPr>
           <w:p>
             <w:pPr>
@@ -1450,7 +1490,7 @@
         </w:tc>
         <w:tc>
           <w:tcPr>
-            <w:tcW w:w="1511" w:type="dxa"/>
+            <w:tcW w:w="1095" w:type="dxa"/>
           </w:tcPr>
           <w:p>
             <w:pPr>
@@ -1460,7 +1500,17 @@
         </w:tc>
         <w:tc>
           <w:tcPr>
-            <w:tcW w:w="1511" w:type="dxa"/>
+            <w:tcW w:w="1313" w:type="dxa"/>
+          </w:tcPr>
+          <w:p>
+            <w:pPr>
+              <w:cnfStyle w:val="000000100000" w:firstRow="0" w:lastRow="0" w:firstColumn="0" w:lastColumn="0" w:oddVBand="0" w:evenVBand="0" w:oddHBand="1" w:evenHBand="0" w:firstRowFirstColumn="0" w:firstRowLastColumn="0" w:lastRowFirstColumn="0" w:lastRowLastColumn="0"/>
+            </w:pPr>
+          </w:p>
+        </w:tc>
+        <w:tc>
+          <w:tcPr>
+            <w:tcW w:w="1385" w:type="dxa"/>
           </w:tcPr>
           <w:p>
             <w:pPr>
@@ -1473,13 +1523,13 @@
         <w:tc>
           <w:tcPr>
             <w:cnfStyle w:val="001000000000" w:firstRow="0" w:lastRow="0" w:firstColumn="1" w:lastColumn="0" w:oddVBand="0" w:evenVBand="0" w:oddHBand="0" w:evenHBand="0" w:firstRowFirstColumn="0" w:firstRowLastColumn="0" w:lastRowFirstColumn="0" w:lastRowLastColumn="0"/>
-            <w:tcW w:w="1510" w:type="dxa"/>
+            <w:tcW w:w="1418" w:type="dxa"/>
           </w:tcPr>
           <w:p/>
         </w:tc>
         <w:tc>
           <w:tcPr>
-            <w:tcW w:w="1510" w:type="dxa"/>
+            <w:tcW w:w="1241" w:type="dxa"/>
           </w:tcPr>
           <w:p>
             <w:pPr>
@@ -1489,7 +1539,7 @@
         </w:tc>
         <w:tc>
           <w:tcPr>
-            <w:tcW w:w="1510" w:type="dxa"/>
+            <w:tcW w:w="1310" w:type="dxa"/>
           </w:tcPr>
           <w:p>
             <w:pPr>
@@ -1499,7 +1549,7 @@
         </w:tc>
         <w:tc>
           <w:tcPr>
-            <w:tcW w:w="1510" w:type="dxa"/>
+            <w:tcW w:w="1310" w:type="dxa"/>
           </w:tcPr>
           <w:p>
             <w:pPr>
@@ -1509,7 +1559,7 @@
         </w:tc>
         <w:tc>
           <w:tcPr>
-            <w:tcW w:w="1511" w:type="dxa"/>
+            <w:tcW w:w="1095" w:type="dxa"/>
           </w:tcPr>
           <w:p>
             <w:pPr>
@@ -1519,7 +1569,17 @@
         </w:tc>
         <w:tc>
           <w:tcPr>
-            <w:tcW w:w="1511" w:type="dxa"/>
+            <w:tcW w:w="1313" w:type="dxa"/>
+          </w:tcPr>
+          <w:p>
+            <w:pPr>
+              <w:cnfStyle w:val="000000000000" w:firstRow="0" w:lastRow="0" w:firstColumn="0" w:lastColumn="0" w:oddVBand="0" w:evenVBand="0" w:oddHBand="0" w:evenHBand="0" w:firstRowFirstColumn="0" w:firstRowLastColumn="0" w:lastRowFirstColumn="0" w:lastRowLastColumn="0"/>
+            </w:pPr>
+          </w:p>
+        </w:tc>
+        <w:tc>
+          <w:tcPr>
+            <w:tcW w:w="1385" w:type="dxa"/>
           </w:tcPr>
           <w:p>
             <w:pPr>
@@ -1535,13 +1595,13 @@
         <w:tc>
           <w:tcPr>
             <w:cnfStyle w:val="001000000000" w:firstRow="0" w:lastRow="0" w:firstColumn="1" w:lastColumn="0" w:oddVBand="0" w:evenVBand="0" w:oddHBand="0" w:evenHBand="0" w:firstRowFirstColumn="0" w:firstRowLastColumn="0" w:lastRowFirstColumn="0" w:lastRowLastColumn="0"/>
-            <w:tcW w:w="1510" w:type="dxa"/>
+            <w:tcW w:w="1418" w:type="dxa"/>
           </w:tcPr>
           <w:p/>
         </w:tc>
         <w:tc>
           <w:tcPr>
-            <w:tcW w:w="1510" w:type="dxa"/>
+            <w:tcW w:w="1241" w:type="dxa"/>
           </w:tcPr>
           <w:p>
             <w:pPr>
@@ -1551,7 +1611,7 @@
         </w:tc>
         <w:tc>
           <w:tcPr>
-            <w:tcW w:w="1510" w:type="dxa"/>
+            <w:tcW w:w="1310" w:type="dxa"/>
           </w:tcPr>
           <w:p>
             <w:pPr>
@@ -1561,7 +1621,7 @@
         </w:tc>
         <w:tc>
           <w:tcPr>
-            <w:tcW w:w="1510" w:type="dxa"/>
+            <w:tcW w:w="1310" w:type="dxa"/>
           </w:tcPr>
           <w:p>
             <w:pPr>
@@ -1571,7 +1631,7 @@
         </w:tc>
         <w:tc>
           <w:tcPr>
-            <w:tcW w:w="1511" w:type="dxa"/>
+            <w:tcW w:w="1095" w:type="dxa"/>
           </w:tcPr>
           <w:p>
             <w:pPr>
@@ -1581,7 +1641,17 @@
         </w:tc>
         <w:tc>
           <w:tcPr>
-            <w:tcW w:w="1511" w:type="dxa"/>
+            <w:tcW w:w="1313" w:type="dxa"/>
+          </w:tcPr>
+          <w:p>
+            <w:pPr>
+              <w:cnfStyle w:val="000000100000" w:firstRow="0" w:lastRow="0" w:firstColumn="0" w:lastColumn="0" w:oddVBand="0" w:evenVBand="0" w:oddHBand="1" w:evenHBand="0" w:firstRowFirstColumn="0" w:firstRowLastColumn="0" w:lastRowFirstColumn="0" w:lastRowLastColumn="0"/>
+            </w:pPr>
+          </w:p>
+        </w:tc>
+        <w:tc>
+          <w:tcPr>
+            <w:tcW w:w="1385" w:type="dxa"/>
           </w:tcPr>
           <w:p>
             <w:pPr>
@@ -1594,13 +1664,13 @@
         <w:tc>
           <w:tcPr>
             <w:cnfStyle w:val="001000000000" w:firstRow="0" w:lastRow="0" w:firstColumn="1" w:lastColumn="0" w:oddVBand="0" w:evenVBand="0" w:oddHBand="0" w:evenHBand="0" w:firstRowFirstColumn="0" w:firstRowLastColumn="0" w:lastRowFirstColumn="0" w:lastRowLastColumn="0"/>
-            <w:tcW w:w="1510" w:type="dxa"/>
+            <w:tcW w:w="1418" w:type="dxa"/>
           </w:tcPr>
           <w:p/>
         </w:tc>
         <w:tc>
           <w:tcPr>
-            <w:tcW w:w="1510" w:type="dxa"/>
+            <w:tcW w:w="1241" w:type="dxa"/>
           </w:tcPr>
           <w:p>
             <w:pPr>
@@ -1610,7 +1680,7 @@
         </w:tc>
         <w:tc>
           <w:tcPr>
-            <w:tcW w:w="1510" w:type="dxa"/>
+            <w:tcW w:w="1310" w:type="dxa"/>
           </w:tcPr>
           <w:p>
             <w:pPr>
@@ -1620,7 +1690,7 @@
         </w:tc>
         <w:tc>
           <w:tcPr>
-            <w:tcW w:w="1510" w:type="dxa"/>
+            <w:tcW w:w="1310" w:type="dxa"/>
           </w:tcPr>
           <w:p>
             <w:pPr>
@@ -1630,7 +1700,7 @@
         </w:tc>
         <w:tc>
           <w:tcPr>
-            <w:tcW w:w="1511" w:type="dxa"/>
+            <w:tcW w:w="1095" w:type="dxa"/>
           </w:tcPr>
           <w:p>
             <w:pPr>
@@ -1640,7 +1710,17 @@
         </w:tc>
         <w:tc>
           <w:tcPr>
-            <w:tcW w:w="1511" w:type="dxa"/>
+            <w:tcW w:w="1313" w:type="dxa"/>
+          </w:tcPr>
+          <w:p>
+            <w:pPr>
+              <w:cnfStyle w:val="000000000000" w:firstRow="0" w:lastRow="0" w:firstColumn="0" w:lastColumn="0" w:oddVBand="0" w:evenVBand="0" w:oddHBand="0" w:evenHBand="0" w:firstRowFirstColumn="0" w:firstRowLastColumn="0" w:lastRowFirstColumn="0" w:lastRowLastColumn="0"/>
+            </w:pPr>
+          </w:p>
+        </w:tc>
+        <w:tc>
+          <w:tcPr>
+            <w:tcW w:w="1385" w:type="dxa"/>
           </w:tcPr>
           <w:p>
             <w:pPr>
@@ -1656,13 +1736,13 @@
         <w:tc>
           <w:tcPr>
             <w:cnfStyle w:val="001000000000" w:firstRow="0" w:lastRow="0" w:firstColumn="1" w:lastColumn="0" w:oddVBand="0" w:evenVBand="0" w:oddHBand="0" w:evenHBand="0" w:firstRowFirstColumn="0" w:firstRowLastColumn="0" w:lastRowFirstColumn="0" w:lastRowLastColumn="0"/>
-            <w:tcW w:w="1510" w:type="dxa"/>
+            <w:tcW w:w="1418" w:type="dxa"/>
           </w:tcPr>
           <w:p/>
         </w:tc>
         <w:tc>
           <w:tcPr>
-            <w:tcW w:w="1510" w:type="dxa"/>
+            <w:tcW w:w="1241" w:type="dxa"/>
           </w:tcPr>
           <w:p>
             <w:pPr>
@@ -1672,7 +1752,7 @@
         </w:tc>
         <w:tc>
           <w:tcPr>
-            <w:tcW w:w="1510" w:type="dxa"/>
+            <w:tcW w:w="1310" w:type="dxa"/>
           </w:tcPr>
           <w:p>
             <w:pPr>
@@ -1682,7 +1762,7 @@
         </w:tc>
         <w:tc>
           <w:tcPr>
-            <w:tcW w:w="1510" w:type="dxa"/>
+            <w:tcW w:w="1310" w:type="dxa"/>
           </w:tcPr>
           <w:p>
             <w:pPr>
@@ -1692,7 +1772,7 @@
         </w:tc>
         <w:tc>
           <w:tcPr>
-            <w:tcW w:w="1511" w:type="dxa"/>
+            <w:tcW w:w="1095" w:type="dxa"/>
           </w:tcPr>
           <w:p>
             <w:pPr>
@@ -1702,7 +1782,17 @@
         </w:tc>
         <w:tc>
           <w:tcPr>
-            <w:tcW w:w="1511" w:type="dxa"/>
+            <w:tcW w:w="1313" w:type="dxa"/>
+          </w:tcPr>
+          <w:p>
+            <w:pPr>
+              <w:cnfStyle w:val="000000100000" w:firstRow="0" w:lastRow="0" w:firstColumn="0" w:lastColumn="0" w:oddVBand="0" w:evenVBand="0" w:oddHBand="1" w:evenHBand="0" w:firstRowFirstColumn="0" w:firstRowLastColumn="0" w:lastRowFirstColumn="0" w:lastRowLastColumn="0"/>
+            </w:pPr>
+          </w:p>
+        </w:tc>
+        <w:tc>
+          <w:tcPr>
+            <w:tcW w:w="1385" w:type="dxa"/>
           </w:tcPr>
           <w:p>
             <w:pPr>
@@ -2874,6 +2964,7 @@
   </w:compat>
   <w:rsids>
     <w:rsidRoot w:val="00CA5440"/>
+    <w:rsid w:val="002340AC"/>
     <w:rsid w:val="002C3808"/>
     <w:rsid w:val="009B0463"/>
     <w:rsid w:val="00CA5440"/>

</xml_diff>